<commit_message>
[Add] - doc chuc nang phan mem
</commit_message>
<xml_diff>
--- a/Documents/Luan - ProjectProposal.docx
+++ b/Documents/Luan - ProjectProposal.docx
@@ -11,26 +11,8 @@
           <w:sz w:val="44"/>
         </w:rPr>
       </w:pPr>
-      <w:r>
-        <w:rPr>
-          <w:rFonts w:cs="Segoe UI"/>
-          <w:b/>
-          <w:sz w:val="44"/>
-        </w:rPr>
-        <w:t>test</w:t>
-      </w:r>
       <w:bookmarkStart w:id="0" w:name="_GoBack"/>
       <w:bookmarkEnd w:id="0"/>
-    </w:p>
-    <w:p>
-      <w:pPr>
-        <w:jc w:val="center"/>
-        <w:rPr>
-          <w:rFonts w:cs="Segoe UI"/>
-          <w:b/>
-          <w:sz w:val="44"/>
-        </w:rPr>
-      </w:pPr>
       <w:r>
         <w:rPr>
           <w:rFonts w:cs="Segoe UI"/>
@@ -6269,6 +6251,7 @@
     <w:lsdException w:name="HTML Sample" w:semiHidden="1" w:unhideWhenUsed="1"/>
     <w:lsdException w:name="HTML Typewriter" w:semiHidden="1" w:unhideWhenUsed="1"/>
     <w:lsdException w:name="HTML Variable" w:semiHidden="1" w:unhideWhenUsed="1"/>
+    <w:lsdException w:name="Normal Table" w:semiHidden="1" w:unhideWhenUsed="1"/>
     <w:lsdException w:name="annotation subject" w:semiHidden="1" w:unhideWhenUsed="1"/>
     <w:lsdException w:name="No List" w:semiHidden="1" w:unhideWhenUsed="1"/>
     <w:lsdException w:name="Outline List 1" w:semiHidden="1" w:unhideWhenUsed="1"/>
@@ -6312,8 +6295,10 @@
     <w:lsdException w:name="Table Elegant" w:semiHidden="1" w:unhideWhenUsed="1"/>
     <w:lsdException w:name="Table Professional" w:semiHidden="1" w:unhideWhenUsed="1"/>
     <w:lsdException w:name="Table Subtle 1" w:semiHidden="1" w:unhideWhenUsed="1"/>
+    <w:lsdException w:name="Table Subtle 2" w:semiHidden="1" w:unhideWhenUsed="1"/>
     <w:lsdException w:name="Table Web 1" w:semiHidden="1" w:unhideWhenUsed="1"/>
     <w:lsdException w:name="Table Web 2" w:semiHidden="1" w:unhideWhenUsed="1"/>
+    <w:lsdException w:name="Table Web 3" w:semiHidden="1" w:unhideWhenUsed="1"/>
     <w:lsdException w:name="Balloon Text" w:semiHidden="1" w:unhideWhenUsed="1"/>
     <w:lsdException w:name="Table Grid" w:uiPriority="59"/>
     <w:lsdException w:name="Table Theme" w:semiHidden="1" w:unhideWhenUsed="1"/>
@@ -7153,6 +7138,7 @@
     <w:rsid w:val="006A5587"/>
     <w:rsid w:val="006E7B9E"/>
     <w:rsid w:val="0071398B"/>
+    <w:rsid w:val="007737CC"/>
     <w:rsid w:val="00783296"/>
     <w:rsid w:val="00794B56"/>
     <w:rsid w:val="008155D9"/>
@@ -7320,6 +7306,7 @@
     <w:lsdException w:name="HTML Sample" w:semiHidden="1" w:unhideWhenUsed="1"/>
     <w:lsdException w:name="HTML Typewriter" w:semiHidden="1" w:unhideWhenUsed="1"/>
     <w:lsdException w:name="HTML Variable" w:semiHidden="1" w:unhideWhenUsed="1"/>
+    <w:lsdException w:name="Normal Table" w:semiHidden="1" w:unhideWhenUsed="1"/>
     <w:lsdException w:name="annotation subject" w:semiHidden="1" w:unhideWhenUsed="1"/>
     <w:lsdException w:name="No List" w:semiHidden="1" w:unhideWhenUsed="1"/>
     <w:lsdException w:name="Outline List 1" w:semiHidden="1" w:unhideWhenUsed="1"/>
@@ -7363,8 +7350,10 @@
     <w:lsdException w:name="Table Elegant" w:semiHidden="1" w:unhideWhenUsed="1"/>
     <w:lsdException w:name="Table Professional" w:semiHidden="1" w:unhideWhenUsed="1"/>
     <w:lsdException w:name="Table Subtle 1" w:semiHidden="1" w:unhideWhenUsed="1"/>
+    <w:lsdException w:name="Table Subtle 2" w:semiHidden="1" w:unhideWhenUsed="1"/>
     <w:lsdException w:name="Table Web 1" w:semiHidden="1" w:unhideWhenUsed="1"/>
     <w:lsdException w:name="Table Web 2" w:semiHidden="1" w:unhideWhenUsed="1"/>
+    <w:lsdException w:name="Table Web 3" w:semiHidden="1" w:unhideWhenUsed="1"/>
     <w:lsdException w:name="Balloon Text" w:semiHidden="1" w:unhideWhenUsed="1"/>
     <w:lsdException w:name="Table Grid" w:uiPriority="59"/>
     <w:lsdException w:name="Table Theme" w:semiHidden="1" w:unhideWhenUsed="1"/>
@@ -7961,7 +7950,7 @@
 </file>
 
 <file path=customXml/itemProps2.xml><?xml version="1.0" encoding="utf-8"?>
-<ds:datastoreItem xmlns:ds="http://schemas.openxmlformats.org/officeDocument/2006/customXml" ds:itemID="{7ABDA539-2A8E-48EC-B90C-E4D96A64EB27}">
+<ds:datastoreItem xmlns:ds="http://schemas.openxmlformats.org/officeDocument/2006/customXml" ds:itemID="{899AF009-5232-4734-8BCB-24DB92E23B44}">
   <ds:schemaRefs>
     <ds:schemaRef ds:uri="http://schemas.openxmlformats.org/officeDocument/2006/bibliography"/>
   </ds:schemaRefs>

</xml_diff>